<commit_message>
main section and project area
</commit_message>
<xml_diff>
--- a/Part-2.docx
+++ b/Part-2.docx
@@ -67,6 +67,7 @@
       </w:pPr>
       <w:r>
         <w:rPr>
+          <w:noProof/>
           <w:lang w:val="en-GB"/>
         </w:rPr>
         <w:drawing>
@@ -161,6 +162,7 @@
       </w:pPr>
       <w:r>
         <w:rPr>
+          <w:noProof/>
           <w:lang w:val="en-GB"/>
         </w:rPr>
         <w:drawing>
@@ -231,6 +233,7 @@
       </w:pPr>
       <w:r>
         <w:rPr>
+          <w:noProof/>
           <w:lang w:val="en-GB"/>
         </w:rPr>
         <w:lastRenderedPageBreak/>
@@ -482,6 +485,7 @@
       </w:pPr>
       <w:r>
         <w:rPr>
+          <w:noProof/>
           <w:lang w:val="en-GB"/>
         </w:rPr>
         <w:drawing>
@@ -558,6 +562,7 @@
       </w:pPr>
       <w:r>
         <w:rPr>
+          <w:noProof/>
           <w:lang w:val="en-GB"/>
         </w:rPr>
         <w:drawing>
@@ -628,6 +633,7 @@
       </w:pPr>
       <w:r>
         <w:rPr>
+          <w:noProof/>
           <w:lang w:val="en-GB"/>
         </w:rPr>
         <w:lastRenderedPageBreak/>
@@ -668,6 +674,631 @@
         </w:drawing>
       </w:r>
     </w:p>
+    <w:p>
+      <w:pPr>
+        <w:pStyle w:val="ListParagraph"/>
+        <w:numPr>
+          <w:ilvl w:val="1"/>
+          <w:numId w:val="4"/>
+        </w:numPr>
+        <w:rPr>
+          <w:b/>
+          <w:bCs/>
+          <w:lang w:val="en-GB"/>
+        </w:rPr>
+      </w:pPr>
+      <w:r>
+        <w:rPr>
+          <w:b/>
+          <w:bCs/>
+          <w:lang w:val="en-GB"/>
+        </w:rPr>
+        <w:t>Main section:</w:t>
+      </w:r>
+    </w:p>
+    <w:p>
+      <w:pPr>
+        <w:pStyle w:val="ListParagraph"/>
+        <w:numPr>
+          <w:ilvl w:val="2"/>
+          <w:numId w:val="4"/>
+        </w:numPr>
+        <w:rPr>
+          <w:lang w:val="en-GB"/>
+        </w:rPr>
+      </w:pPr>
+      <w:r>
+        <w:rPr>
+          <w:lang w:val="en-GB"/>
+        </w:rPr>
+        <w:t>Go to index.html and locate the main section div with class “</w:t>
+      </w:r>
+      <w:r>
+        <w:rPr>
+          <w:lang w:val="en-GB"/>
+        </w:rPr>
+        <w:t>row justify-content-center</w:t>
+      </w:r>
+      <w:r>
+        <w:rPr>
+          <w:lang w:val="en-GB"/>
+        </w:rPr>
+        <w:t>”</w:t>
+      </w:r>
+    </w:p>
+    <w:p>
+      <w:pPr>
+        <w:pStyle w:val="ListParagraph"/>
+        <w:numPr>
+          <w:ilvl w:val="2"/>
+          <w:numId w:val="4"/>
+        </w:numPr>
+        <w:rPr>
+          <w:lang w:val="en-GB"/>
+        </w:rPr>
+      </w:pPr>
+      <w:r>
+        <w:rPr>
+          <w:lang w:val="en-GB"/>
+        </w:rPr>
+        <w:t>Change the class to: row mainContent</w:t>
+      </w:r>
+    </w:p>
+    <w:p>
+      <w:pPr>
+        <w:pStyle w:val="ListParagraph"/>
+        <w:numPr>
+          <w:ilvl w:val="3"/>
+          <w:numId w:val="4"/>
+        </w:numPr>
+        <w:rPr>
+          <w:lang w:val="en-GB"/>
+        </w:rPr>
+      </w:pPr>
+      <w:r>
+        <w:rPr>
+          <w:lang w:val="en-GB"/>
+        </w:rPr>
+        <w:drawing>
+          <wp:inline distT="0" distB="0" distL="0" distR="0" wp14:anchorId="15140640" wp14:editId="3C408264">
+            <wp:extent cx="3419952" cy="676369"/>
+            <wp:effectExtent l="0" t="0" r="9525" b="9525"/>
+            <wp:docPr id="2" name="Picture 2" descr="Graphical user interface, website&#10;&#10;Description automatically generated"/>
+            <wp:cNvGraphicFramePr>
+              <a:graphicFrameLocks xmlns:a="http://schemas.openxmlformats.org/drawingml/2006/main" noChangeAspect="1"/>
+            </wp:cNvGraphicFramePr>
+            <a:graphic xmlns:a="http://schemas.openxmlformats.org/drawingml/2006/main">
+              <a:graphicData uri="http://schemas.openxmlformats.org/drawingml/2006/picture">
+                <pic:pic xmlns:pic="http://schemas.openxmlformats.org/drawingml/2006/picture">
+                  <pic:nvPicPr>
+                    <pic:cNvPr id="2" name="Picture 2" descr="Graphical user interface, website&#10;&#10;Description automatically generated"/>
+                    <pic:cNvPicPr/>
+                  </pic:nvPicPr>
+                  <pic:blipFill>
+                    <a:blip r:embed="rId11"/>
+                    <a:stretch>
+                      <a:fillRect/>
+                    </a:stretch>
+                  </pic:blipFill>
+                  <pic:spPr>
+                    <a:xfrm>
+                      <a:off x="0" y="0"/>
+                      <a:ext cx="3419952" cy="676369"/>
+                    </a:xfrm>
+                    <a:prstGeom prst="rect">
+                      <a:avLst/>
+                    </a:prstGeom>
+                  </pic:spPr>
+                </pic:pic>
+              </a:graphicData>
+            </a:graphic>
+          </wp:inline>
+        </w:drawing>
+      </w:r>
+    </w:p>
+    <w:p>
+      <w:pPr>
+        <w:pStyle w:val="ListParagraph"/>
+        <w:numPr>
+          <w:ilvl w:val="2"/>
+          <w:numId w:val="4"/>
+        </w:numPr>
+        <w:rPr>
+          <w:lang w:val="en-GB"/>
+        </w:rPr>
+      </w:pPr>
+      <w:r>
+        <w:rPr>
+          <w:lang w:val="en-GB"/>
+        </w:rPr>
+        <w:t xml:space="preserve">Go to style.css and add a new class </w:t>
+      </w:r>
+      <w:r>
+        <w:rPr>
+          <w:lang w:val="en-GB"/>
+        </w:rPr>
+        <w:t>mainContent</w:t>
+      </w:r>
+      <w:r>
+        <w:rPr>
+          <w:lang w:val="en-GB"/>
+        </w:rPr>
+        <w:t xml:space="preserve"> then apply the style:</w:t>
+      </w:r>
+    </w:p>
+    <w:p>
+      <w:pPr>
+        <w:pStyle w:val="ListParagraph"/>
+        <w:numPr>
+          <w:ilvl w:val="3"/>
+          <w:numId w:val="4"/>
+        </w:numPr>
+        <w:rPr>
+          <w:lang w:val="en-GB"/>
+        </w:rPr>
+      </w:pPr>
+      <w:r>
+        <w:rPr>
+          <w:lang w:val="en-GB"/>
+        </w:rPr>
+        <w:drawing>
+          <wp:inline distT="0" distB="0" distL="0" distR="0" wp14:anchorId="34F3B795" wp14:editId="04D68BFA">
+            <wp:extent cx="2715004" cy="1371791"/>
+            <wp:effectExtent l="0" t="0" r="9525" b="0"/>
+            <wp:docPr id="10" name="Picture 10" descr="Text&#10;&#10;Description automatically generated"/>
+            <wp:cNvGraphicFramePr>
+              <a:graphicFrameLocks xmlns:a="http://schemas.openxmlformats.org/drawingml/2006/main" noChangeAspect="1"/>
+            </wp:cNvGraphicFramePr>
+            <a:graphic xmlns:a="http://schemas.openxmlformats.org/drawingml/2006/main">
+              <a:graphicData uri="http://schemas.openxmlformats.org/drawingml/2006/picture">
+                <pic:pic xmlns:pic="http://schemas.openxmlformats.org/drawingml/2006/picture">
+                  <pic:nvPicPr>
+                    <pic:cNvPr id="10" name="Picture 10" descr="Text&#10;&#10;Description automatically generated"/>
+                    <pic:cNvPicPr/>
+                  </pic:nvPicPr>
+                  <pic:blipFill>
+                    <a:blip r:embed="rId12"/>
+                    <a:stretch>
+                      <a:fillRect/>
+                    </a:stretch>
+                  </pic:blipFill>
+                  <pic:spPr>
+                    <a:xfrm>
+                      <a:off x="0" y="0"/>
+                      <a:ext cx="2715004" cy="1371791"/>
+                    </a:xfrm>
+                    <a:prstGeom prst="rect">
+                      <a:avLst/>
+                    </a:prstGeom>
+                  </pic:spPr>
+                </pic:pic>
+              </a:graphicData>
+            </a:graphic>
+          </wp:inline>
+        </w:drawing>
+      </w:r>
+    </w:p>
+    <w:p>
+      <w:pPr>
+        <w:pStyle w:val="ListParagraph"/>
+        <w:numPr>
+          <w:ilvl w:val="1"/>
+          <w:numId w:val="4"/>
+        </w:numPr>
+        <w:rPr>
+          <w:b/>
+          <w:bCs/>
+          <w:lang w:val="en-GB"/>
+        </w:rPr>
+      </w:pPr>
+      <w:r>
+        <w:rPr>
+          <w:b/>
+          <w:bCs/>
+          <w:lang w:val="en-GB"/>
+        </w:rPr>
+        <w:t>Projects area:</w:t>
+      </w:r>
+    </w:p>
+    <w:p>
+      <w:pPr>
+        <w:pStyle w:val="ListParagraph"/>
+        <w:numPr>
+          <w:ilvl w:val="2"/>
+          <w:numId w:val="4"/>
+        </w:numPr>
+        <w:rPr>
+          <w:lang w:val="en-GB"/>
+        </w:rPr>
+      </w:pPr>
+      <w:r>
+        <w:rPr>
+          <w:lang w:val="en-GB"/>
+        </w:rPr>
+        <w:t xml:space="preserve">Go to index.html and locate the projects </w:t>
+      </w:r>
+      <w:r>
+        <w:rPr>
+          <w:lang w:val="en-GB"/>
+        </w:rPr>
+        <w:t>div with class “</w:t>
+      </w:r>
+      <w:r>
+        <w:rPr>
+          <w:lang w:val="en-GB"/>
+        </w:rPr>
+        <w:t>row justify-content-center</w:t>
+      </w:r>
+      <w:r>
+        <w:rPr>
+          <w:lang w:val="en-GB"/>
+        </w:rPr>
+        <w:t>”</w:t>
+      </w:r>
+    </w:p>
+    <w:p>
+      <w:pPr>
+        <w:pStyle w:val="ListParagraph"/>
+        <w:numPr>
+          <w:ilvl w:val="2"/>
+          <w:numId w:val="4"/>
+        </w:numPr>
+        <w:rPr>
+          <w:lang w:val="en-GB"/>
+        </w:rPr>
+      </w:pPr>
+      <w:r>
+        <w:rPr>
+          <w:lang w:val="en-GB"/>
+        </w:rPr>
+        <w:t xml:space="preserve"> </w:t>
+      </w:r>
+      <w:r>
+        <w:rPr>
+          <w:lang w:val="en-GB"/>
+        </w:rPr>
+        <w:t xml:space="preserve">Change the class to: row </w:t>
+      </w:r>
+      <w:r>
+        <w:rPr>
+          <w:lang w:val="en-GB"/>
+        </w:rPr>
+        <w:t>projectsArea</w:t>
+      </w:r>
+    </w:p>
+    <w:p>
+      <w:pPr>
+        <w:pStyle w:val="ListParagraph"/>
+        <w:numPr>
+          <w:ilvl w:val="3"/>
+          <w:numId w:val="4"/>
+        </w:numPr>
+        <w:rPr>
+          <w:lang w:val="en-GB"/>
+        </w:rPr>
+      </w:pPr>
+      <w:r>
+        <w:rPr>
+          <w:lang w:val="en-GB"/>
+        </w:rPr>
+        <w:drawing>
+          <wp:inline distT="0" distB="0" distL="0" distR="0" wp14:anchorId="2F1CAD58" wp14:editId="7A32CF40">
+            <wp:extent cx="4058216" cy="666843"/>
+            <wp:effectExtent l="0" t="0" r="0" b="0"/>
+            <wp:docPr id="9" name="Picture 9" descr="Text&#10;&#10;Description automatically generated"/>
+            <wp:cNvGraphicFramePr>
+              <a:graphicFrameLocks xmlns:a="http://schemas.openxmlformats.org/drawingml/2006/main" noChangeAspect="1"/>
+            </wp:cNvGraphicFramePr>
+            <a:graphic xmlns:a="http://schemas.openxmlformats.org/drawingml/2006/main">
+              <a:graphicData uri="http://schemas.openxmlformats.org/drawingml/2006/picture">
+                <pic:pic xmlns:pic="http://schemas.openxmlformats.org/drawingml/2006/picture">
+                  <pic:nvPicPr>
+                    <pic:cNvPr id="9" name="Picture 9" descr="Text&#10;&#10;Description automatically generated"/>
+                    <pic:cNvPicPr/>
+                  </pic:nvPicPr>
+                  <pic:blipFill>
+                    <a:blip r:embed="rId13"/>
+                    <a:stretch>
+                      <a:fillRect/>
+                    </a:stretch>
+                  </pic:blipFill>
+                  <pic:spPr>
+                    <a:xfrm>
+                      <a:off x="0" y="0"/>
+                      <a:ext cx="4058216" cy="666843"/>
+                    </a:xfrm>
+                    <a:prstGeom prst="rect">
+                      <a:avLst/>
+                    </a:prstGeom>
+                  </pic:spPr>
+                </pic:pic>
+              </a:graphicData>
+            </a:graphic>
+          </wp:inline>
+        </w:drawing>
+      </w:r>
+    </w:p>
+    <w:p>
+      <w:pPr>
+        <w:pStyle w:val="ListParagraph"/>
+        <w:numPr>
+          <w:ilvl w:val="2"/>
+          <w:numId w:val="4"/>
+        </w:numPr>
+        <w:rPr>
+          <w:lang w:val="en-GB"/>
+        </w:rPr>
+      </w:pPr>
+      <w:r>
+        <w:rPr>
+          <w:lang w:val="en-GB"/>
+        </w:rPr>
+        <w:t>Go to style.css and make a new class:</w:t>
+      </w:r>
+    </w:p>
+    <w:p>
+      <w:pPr>
+        <w:pStyle w:val="ListParagraph"/>
+        <w:numPr>
+          <w:ilvl w:val="3"/>
+          <w:numId w:val="4"/>
+        </w:numPr>
+        <w:rPr>
+          <w:lang w:val="en-GB"/>
+        </w:rPr>
+      </w:pPr>
+      <w:r>
+        <w:rPr>
+          <w:lang w:val="en-GB"/>
+        </w:rPr>
+        <w:drawing>
+          <wp:inline distT="0" distB="0" distL="0" distR="0" wp14:anchorId="0964E4A3" wp14:editId="7EA3F9C8">
+            <wp:extent cx="2667372" cy="1467055"/>
+            <wp:effectExtent l="0" t="0" r="0" b="0"/>
+            <wp:docPr id="11" name="Picture 11" descr="Text&#10;&#10;Description automatically generated"/>
+            <wp:cNvGraphicFramePr>
+              <a:graphicFrameLocks xmlns:a="http://schemas.openxmlformats.org/drawingml/2006/main" noChangeAspect="1"/>
+            </wp:cNvGraphicFramePr>
+            <a:graphic xmlns:a="http://schemas.openxmlformats.org/drawingml/2006/main">
+              <a:graphicData uri="http://schemas.openxmlformats.org/drawingml/2006/picture">
+                <pic:pic xmlns:pic="http://schemas.openxmlformats.org/drawingml/2006/picture">
+                  <pic:nvPicPr>
+                    <pic:cNvPr id="11" name="Picture 11" descr="Text&#10;&#10;Description automatically generated"/>
+                    <pic:cNvPicPr/>
+                  </pic:nvPicPr>
+                  <pic:blipFill>
+                    <a:blip r:embed="rId14"/>
+                    <a:stretch>
+                      <a:fillRect/>
+                    </a:stretch>
+                  </pic:blipFill>
+                  <pic:spPr>
+                    <a:xfrm>
+                      <a:off x="0" y="0"/>
+                      <a:ext cx="2667372" cy="1467055"/>
+                    </a:xfrm>
+                    <a:prstGeom prst="rect">
+                      <a:avLst/>
+                    </a:prstGeom>
+                  </pic:spPr>
+                </pic:pic>
+              </a:graphicData>
+            </a:graphic>
+          </wp:inline>
+        </w:drawing>
+      </w:r>
+    </w:p>
+    <w:p>
+      <w:pPr>
+        <w:pStyle w:val="ListParagraph"/>
+        <w:numPr>
+          <w:ilvl w:val="2"/>
+          <w:numId w:val="4"/>
+        </w:numPr>
+        <w:rPr>
+          <w:lang w:val="en-GB"/>
+        </w:rPr>
+      </w:pPr>
+      <w:r>
+        <w:rPr>
+          <w:lang w:val="en-GB"/>
+        </w:rPr>
+        <w:t xml:space="preserve">Adjust the card spacing: </w:t>
+      </w:r>
+    </w:p>
+    <w:p>
+      <w:pPr>
+        <w:pStyle w:val="ListParagraph"/>
+        <w:numPr>
+          <w:ilvl w:val="3"/>
+          <w:numId w:val="4"/>
+        </w:numPr>
+        <w:rPr>
+          <w:lang w:val="en-GB"/>
+        </w:rPr>
+      </w:pPr>
+      <w:r>
+        <w:rPr>
+          <w:lang w:val="en-GB"/>
+        </w:rPr>
+        <w:lastRenderedPageBreak/>
+        <w:drawing>
+          <wp:inline distT="0" distB="0" distL="0" distR="0" wp14:anchorId="749AE509" wp14:editId="75518CDE">
+            <wp:extent cx="2067213" cy="733527"/>
+            <wp:effectExtent l="0" t="0" r="9525" b="9525"/>
+            <wp:docPr id="13" name="Picture 13"/>
+            <wp:cNvGraphicFramePr>
+              <a:graphicFrameLocks xmlns:a="http://schemas.openxmlformats.org/drawingml/2006/main" noChangeAspect="1"/>
+            </wp:cNvGraphicFramePr>
+            <a:graphic xmlns:a="http://schemas.openxmlformats.org/drawingml/2006/main">
+              <a:graphicData uri="http://schemas.openxmlformats.org/drawingml/2006/picture">
+                <pic:pic xmlns:pic="http://schemas.openxmlformats.org/drawingml/2006/picture">
+                  <pic:nvPicPr>
+                    <pic:cNvPr id="1" name=""/>
+                    <pic:cNvPicPr/>
+                  </pic:nvPicPr>
+                  <pic:blipFill>
+                    <a:blip r:embed="rId15"/>
+                    <a:stretch>
+                      <a:fillRect/>
+                    </a:stretch>
+                  </pic:blipFill>
+                  <pic:spPr>
+                    <a:xfrm>
+                      <a:off x="0" y="0"/>
+                      <a:ext cx="2067213" cy="733527"/>
+                    </a:xfrm>
+                    <a:prstGeom prst="rect">
+                      <a:avLst/>
+                    </a:prstGeom>
+                  </pic:spPr>
+                </pic:pic>
+              </a:graphicData>
+            </a:graphic>
+          </wp:inline>
+        </w:drawing>
+      </w:r>
+    </w:p>
+    <w:p>
+      <w:pPr>
+        <w:pStyle w:val="ListParagraph"/>
+        <w:numPr>
+          <w:ilvl w:val="2"/>
+          <w:numId w:val="4"/>
+        </w:numPr>
+        <w:rPr>
+          <w:lang w:val="en-GB"/>
+        </w:rPr>
+      </w:pPr>
+      <w:r>
+        <w:rPr>
+          <w:lang w:val="en-GB"/>
+        </w:rPr>
+        <w:t>Add new class that targets the project images:</w:t>
+      </w:r>
+    </w:p>
+    <w:p>
+      <w:pPr>
+        <w:pStyle w:val="ListParagraph"/>
+        <w:numPr>
+          <w:ilvl w:val="3"/>
+          <w:numId w:val="4"/>
+        </w:numPr>
+        <w:rPr>
+          <w:lang w:val="en-GB"/>
+        </w:rPr>
+      </w:pPr>
+      <w:r>
+        <w:rPr>
+          <w:lang w:val="en-GB"/>
+        </w:rPr>
+        <w:drawing>
+          <wp:inline distT="0" distB="0" distL="0" distR="0" wp14:anchorId="5EF14B26" wp14:editId="69DCE444">
+            <wp:extent cx="4639322" cy="1400370"/>
+            <wp:effectExtent l="0" t="0" r="8890" b="9525"/>
+            <wp:docPr id="12" name="Picture 12" descr="Text&#10;&#10;Description automatically generated"/>
+            <wp:cNvGraphicFramePr>
+              <a:graphicFrameLocks xmlns:a="http://schemas.openxmlformats.org/drawingml/2006/main" noChangeAspect="1"/>
+            </wp:cNvGraphicFramePr>
+            <a:graphic xmlns:a="http://schemas.openxmlformats.org/drawingml/2006/main">
+              <a:graphicData uri="http://schemas.openxmlformats.org/drawingml/2006/picture">
+                <pic:pic xmlns:pic="http://schemas.openxmlformats.org/drawingml/2006/picture">
+                  <pic:nvPicPr>
+                    <pic:cNvPr id="12" name="Picture 12" descr="Text&#10;&#10;Description automatically generated"/>
+                    <pic:cNvPicPr/>
+                  </pic:nvPicPr>
+                  <pic:blipFill>
+                    <a:blip r:embed="rId16"/>
+                    <a:stretch>
+                      <a:fillRect/>
+                    </a:stretch>
+                  </pic:blipFill>
+                  <pic:spPr>
+                    <a:xfrm>
+                      <a:off x="0" y="0"/>
+                      <a:ext cx="4639322" cy="1400370"/>
+                    </a:xfrm>
+                    <a:prstGeom prst="rect">
+                      <a:avLst/>
+                    </a:prstGeom>
+                  </pic:spPr>
+                </pic:pic>
+              </a:graphicData>
+            </a:graphic>
+          </wp:inline>
+        </w:drawing>
+      </w:r>
+    </w:p>
+    <w:p>
+      <w:pPr>
+        <w:pStyle w:val="ListParagraph"/>
+        <w:numPr>
+          <w:ilvl w:val="2"/>
+          <w:numId w:val="4"/>
+        </w:numPr>
+        <w:rPr>
+          <w:lang w:val="en-GB"/>
+        </w:rPr>
+      </w:pPr>
+      <w:r>
+        <w:rPr>
+          <w:lang w:val="en-GB"/>
+        </w:rPr>
+        <w:t>Make the card button to be full width:</w:t>
+      </w:r>
+    </w:p>
+    <w:p>
+      <w:pPr>
+        <w:pStyle w:val="ListParagraph"/>
+        <w:numPr>
+          <w:ilvl w:val="3"/>
+          <w:numId w:val="4"/>
+        </w:numPr>
+        <w:rPr>
+          <w:lang w:val="en-GB"/>
+        </w:rPr>
+      </w:pPr>
+      <w:r>
+        <w:rPr>
+          <w:lang w:val="en-GB"/>
+        </w:rPr>
+        <w:drawing>
+          <wp:inline distT="0" distB="0" distL="0" distR="0" wp14:anchorId="3BDDA173" wp14:editId="408797DD">
+            <wp:extent cx="2324424" cy="743054"/>
+            <wp:effectExtent l="0" t="0" r="0" b="0"/>
+            <wp:docPr id="14" name="Picture 14" descr="Text&#10;&#10;Description automatically generated"/>
+            <wp:cNvGraphicFramePr>
+              <a:graphicFrameLocks xmlns:a="http://schemas.openxmlformats.org/drawingml/2006/main" noChangeAspect="1"/>
+            </wp:cNvGraphicFramePr>
+            <a:graphic xmlns:a="http://schemas.openxmlformats.org/drawingml/2006/main">
+              <a:graphicData uri="http://schemas.openxmlformats.org/drawingml/2006/picture">
+                <pic:pic xmlns:pic="http://schemas.openxmlformats.org/drawingml/2006/picture">
+                  <pic:nvPicPr>
+                    <pic:cNvPr id="14" name="Picture 14" descr="Text&#10;&#10;Description automatically generated"/>
+                    <pic:cNvPicPr/>
+                  </pic:nvPicPr>
+                  <pic:blipFill>
+                    <a:blip r:embed="rId17"/>
+                    <a:stretch>
+                      <a:fillRect/>
+                    </a:stretch>
+                  </pic:blipFill>
+                  <pic:spPr>
+                    <a:xfrm>
+                      <a:off x="0" y="0"/>
+                      <a:ext cx="2324424" cy="743054"/>
+                    </a:xfrm>
+                    <a:prstGeom prst="rect">
+                      <a:avLst/>
+                    </a:prstGeom>
+                  </pic:spPr>
+                </pic:pic>
+              </a:graphicData>
+            </a:graphic>
+          </wp:inline>
+        </w:drawing>
+      </w:r>
+    </w:p>
     <w:sectPr>
       <w:pgSz w:w="12240" w:h="15840"/>
       <w:pgMar w:top="1440" w:right="1440" w:bottom="1440" w:left="1440" w:header="720" w:footer="720" w:gutter="0"/>
@@ -883,7 +1514,7 @@
         <w:ind w:left="2160" w:hanging="180"/>
       </w:pPr>
     </w:lvl>
-    <w:lvl w:ilvl="3" w:tplc="0409000F" w:tentative="1">
+    <w:lvl w:ilvl="3" w:tplc="0409000F">
       <w:start w:val="1"/>
       <w:numFmt w:val="decimal"/>
       <w:lvlText w:val="%4."/>

</xml_diff>